<commit_message>
Report correction final update
</commit_message>
<xml_diff>
--- a/Report pieces/Report_corrections.docx
+++ b/Report pieces/Report_corrections.docx
@@ -10,11 +10,99 @@
           <w:numId w:val="1"/>
         </w:numPr>
       </w:pPr>
+      <w:r>
+        <w:t>Cercare !!!</w:t>
+      </w:r>
+      <w:r>
+        <w:t xml:space="preserve"> ed aggiustare</w:t>
+      </w:r>
+    </w:p>
+    <w:p>
+      <w:pPr>
+        <w:pStyle w:val="Paragrafoelenco"/>
+        <w:numPr>
+          <w:ilvl w:val="0"/>
+          <w:numId w:val="1"/>
+        </w:numPr>
+      </w:pPr>
+      <w:r>
+        <w:t>Manca la figura della varianza vera e interpolata</w:t>
+      </w:r>
+    </w:p>
+    <w:p>
+      <w:pPr>
+        <w:pStyle w:val="Paragrafoelenco"/>
+        <w:numPr>
+          <w:ilvl w:val="0"/>
+          <w:numId w:val="1"/>
+        </w:numPr>
+      </w:pPr>
+      <w:r>
+        <w:t xml:space="preserve">Capitolo 1.1.1: From </w:t>
+      </w:r>
+      <w:proofErr w:type="spellStart"/>
+      <w:r>
+        <w:t>simple</w:t>
+      </w:r>
+      <w:proofErr w:type="spellEnd"/>
+      <w:r>
+        <w:t xml:space="preserve"> </w:t>
+      </w:r>
+      <w:proofErr w:type="spellStart"/>
+      <w:r>
+        <w:t>tests</w:t>
+      </w:r>
+      <w:proofErr w:type="spellEnd"/>
+    </w:p>
+    <w:p>
+      <w:pPr>
+        <w:pStyle w:val="Paragrafoelenco"/>
+        <w:numPr>
+          <w:ilvl w:val="0"/>
+          <w:numId w:val="1"/>
+        </w:numPr>
+      </w:pPr>
+      <w:proofErr w:type="spellStart"/>
+      <w:r>
+        <w:t>Table</w:t>
+      </w:r>
+      <w:proofErr w:type="spellEnd"/>
+      <w:r>
+        <w:t xml:space="preserve"> 1.1: My </w:t>
+      </w:r>
+      <w:proofErr w:type="spellStart"/>
+      <w:r>
+        <w:t>caption</w:t>
+      </w:r>
+      <w:proofErr w:type="spellEnd"/>
+      <w:r>
+        <w:t>?</w:t>
+      </w:r>
+    </w:p>
+    <w:p>
+      <w:pPr>
+        <w:pStyle w:val="Paragrafoelenco"/>
+        <w:numPr>
+          <w:ilvl w:val="0"/>
+          <w:numId w:val="1"/>
+        </w:numPr>
+      </w:pPr>
+      <w:r>
+        <w:t>Capitolo 1.1.2</w:t>
+      </w:r>
       <w:proofErr w:type="gramStart"/>
       <w:r>
-        <w:t>Cercare !!!</w:t>
+        <w:t>: ;</w:t>
       </w:r>
       <w:proofErr w:type="gramEnd"/>
+      <w:r>
+        <w:t xml:space="preserve"> dopo </w:t>
+      </w:r>
+      <w:proofErr w:type="spellStart"/>
+      <w:r>
+        <w:t>modulus</w:t>
+      </w:r>
+      <w:proofErr w:type="spellEnd"/>
     </w:p>
     <w:p>
       <w:pPr>
@@ -25,7 +113,7 @@
         </w:numPr>
       </w:pPr>
       <w:r>
-        <w:t>Manca la figura della varianza vera e interpolata</w:t>
+        <w:t>Manca tavola encoder 1.1.3</w:t>
       </w:r>
     </w:p>
     <w:p>
@@ -37,21 +125,158 @@
         </w:numPr>
       </w:pPr>
       <w:r>
-        <w:t xml:space="preserve">Capitolo 1.1.1: From </w:t>
-      </w:r>
-      <w:proofErr w:type="spellStart"/>
-      <w:r>
-        <w:t>simple</w:t>
-      </w:r>
-      <w:proofErr w:type="spellEnd"/>
-      <w:r>
+        <w:t xml:space="preserve">Capitolo: </w:t>
+      </w:r>
+      <w:r>
+        <w:t>1.2 sostituire con la parte nuova</w:t>
+      </w:r>
+    </w:p>
+    <w:p>
+      <w:pPr>
+        <w:pStyle w:val="Paragrafoelenco"/>
+        <w:numPr>
+          <w:ilvl w:val="0"/>
+          <w:numId w:val="1"/>
+        </w:numPr>
+      </w:pPr>
+      <w:r>
+        <w:t xml:space="preserve">Capitolo </w:t>
+      </w:r>
+      <w:r>
+        <w:t>2</w:t>
+      </w:r>
+      <w:r>
+        <w:t xml:space="preserve">.1: Definire </w:t>
+      </w:r>
+      <w:proofErr w:type="spellStart"/>
+      <w:r>
+        <w:t>Ke</w:t>
+      </w:r>
+      <w:proofErr w:type="spellEnd"/>
+    </w:p>
+    <w:p>
+      <w:pPr>
+        <w:pStyle w:val="Paragrafoelenco"/>
+        <w:numPr>
+          <w:ilvl w:val="0"/>
+          <w:numId w:val="1"/>
+        </w:numPr>
+        <w:rPr>
+          <w:lang w:val="en-US"/>
+        </w:rPr>
+      </w:pPr>
+      <w:proofErr w:type="spellStart"/>
+      <w:r>
+        <w:rPr>
+          <w:lang w:val="en-US"/>
+        </w:rPr>
+        <w:t>Capitolo</w:t>
+      </w:r>
+      <w:proofErr w:type="spellEnd"/>
+      <w:r>
+        <w:rPr>
+          <w:lang w:val="en-US"/>
+        </w:rPr>
+        <w:t xml:space="preserve"> 2</w:t>
+      </w:r>
+      <w:r>
+        <w:rPr>
+          <w:lang w:val="en-US"/>
+        </w:rPr>
+        <w:t xml:space="preserve">.3: </w:t>
+      </w:r>
+      <w:r>
+        <w:rPr>
+          <w:lang w:val="en-US"/>
+        </w:rPr>
+        <w:t xml:space="preserve">state of the motor </w:t>
+      </w:r>
+      <w:proofErr w:type="spellStart"/>
+      <w:r>
+        <w:rPr>
+          <w:lang w:val="en-US"/>
+        </w:rPr>
+        <w:t>scrivere</w:t>
+      </w:r>
+      <w:proofErr w:type="spellEnd"/>
+      <w:r>
+        <w:rPr>
+          <w:lang w:val="en-US"/>
+        </w:rPr>
+        <w:t xml:space="preserve"> current</w:t>
+      </w:r>
+    </w:p>
+    <w:p>
+      <w:pPr>
+        <w:pStyle w:val="Paragrafoelenco"/>
+        <w:numPr>
+          <w:ilvl w:val="0"/>
+          <w:numId w:val="1"/>
+        </w:numPr>
+        <w:rPr>
+          <w:lang w:val="en-US"/>
+        </w:rPr>
+      </w:pPr>
+      <w:proofErr w:type="spellStart"/>
+      <w:r>
+        <w:rPr>
+          <w:lang w:val="en-US"/>
+        </w:rPr>
+        <w:t>Capitolo</w:t>
+      </w:r>
+      <w:proofErr w:type="spellEnd"/>
+      <w:r>
+        <w:rPr>
+          <w:lang w:val="en-US"/>
+        </w:rPr>
         <w:t xml:space="preserve"> </w:t>
       </w:r>
-      <w:proofErr w:type="spellStart"/>
-      <w:r>
-        <w:t>tests</w:t>
-      </w:r>
-      <w:proofErr w:type="spellEnd"/>
+      <w:r>
+        <w:rPr>
+          <w:lang w:val="en-US"/>
+        </w:rPr>
+        <w:t>3.2</w:t>
+      </w:r>
+      <w:r>
+        <w:rPr>
+          <w:lang w:val="en-US"/>
+        </w:rPr>
+        <w:t>: since the back-</w:t>
+      </w:r>
+      <w:proofErr w:type="spellStart"/>
+      <w:r>
+        <w:rPr>
+          <w:lang w:val="en-US"/>
+        </w:rPr>
+        <w:t>emf</w:t>
+      </w:r>
+      <w:proofErr w:type="spellEnd"/>
+      <w:r>
+        <w:rPr>
+          <w:lang w:val="en-US"/>
+        </w:rPr>
+        <w:t xml:space="preserve"> is </w:t>
+      </w:r>
+      <w:proofErr w:type="spellStart"/>
+      <w:r>
+        <w:rPr>
+          <w:lang w:val="en-US"/>
+        </w:rPr>
+        <w:t>proportinal</w:t>
+      </w:r>
+      <w:proofErr w:type="spellEnd"/>
+      <w:r>
+        <w:rPr>
+          <w:lang w:val="en-US"/>
+        </w:rPr>
+        <w:t xml:space="preserve"> to the </w:t>
+      </w:r>
+      <w:r>
+        <w:rPr>
+          <w:lang w:val="en-US"/>
+        </w:rPr>
+        <w:t>velocity and opposed to motion, it behaves as the damping and it can be represented as gamma*s.</w:t>
+      </w:r>
     </w:p>
     <w:p>
       <w:pPr>
@@ -61,21 +286,54 @@
           <w:numId w:val="1"/>
         </w:numPr>
       </w:pPr>
-      <w:proofErr w:type="spellStart"/>
-      <w:r>
-        <w:t>Table</w:t>
-      </w:r>
-      <w:proofErr w:type="spellEnd"/>
-      <w:r>
-        <w:t xml:space="preserve"> 1.1: My </w:t>
-      </w:r>
-      <w:proofErr w:type="spellStart"/>
-      <w:r>
-        <w:t>caption</w:t>
-      </w:r>
-      <w:proofErr w:type="spellEnd"/>
-      <w:r>
-        <w:t>?</w:t>
+      <w:r>
+        <w:t>Capitolo 4.1.</w:t>
+      </w:r>
+      <w:r>
+        <w:t xml:space="preserve">2: </w:t>
+      </w:r>
+      <w:proofErr w:type="spellStart"/>
+      <w:r>
+        <w:rPr>
+          <w:rFonts w:ascii="CMR10" w:hAnsi="CMR10"/>
+          <w:color w:val="000000"/>
+          <w:sz w:val="18"/>
+          <w:szCs w:val="18"/>
+        </w:rPr>
+        <w:t>Since</w:t>
+      </w:r>
+      <w:proofErr w:type="spellEnd"/>
+      <w:r>
+        <w:rPr>
+          <w:rFonts w:ascii="CMR10" w:hAnsi="CMR10"/>
+          <w:color w:val="000000"/>
+          <w:sz w:val="18"/>
+          <w:szCs w:val="18"/>
+        </w:rPr>
+        <w:t xml:space="preserve"> </w:t>
+      </w:r>
+      <w:proofErr w:type="spellStart"/>
+      <w:r>
+        <w:rPr>
+          <w:rFonts w:ascii="CMR10" w:hAnsi="CMR10"/>
+          <w:color w:val="000000"/>
+          <w:sz w:val="18"/>
+          <w:szCs w:val="18"/>
+        </w:rPr>
+        <w:t>damping</w:t>
+      </w:r>
+      <w:proofErr w:type="spellEnd"/>
+      <w:r>
+        <w:rPr>
+          <w:rFonts w:ascii="CMR10" w:hAnsi="CMR10"/>
+          <w:color w:val="000000"/>
+          <w:sz w:val="18"/>
+          <w:szCs w:val="18"/>
+        </w:rPr>
+        <w:t xml:space="preserve">… </w:t>
+      </w:r>
+      <w:r>
+        <w:t>Come finisce?</w:t>
       </w:r>
     </w:p>
     <w:p>
@@ -85,81 +343,6 @@
           <w:ilvl w:val="0"/>
           <w:numId w:val="1"/>
         </w:numPr>
-      </w:pPr>
-      <w:r>
-        <w:t>Capitolo 1.1.2</w:t>
-      </w:r>
-      <w:proofErr w:type="gramStart"/>
-      <w:r>
-        <w:t>: ;</w:t>
-      </w:r>
-      <w:proofErr w:type="gramEnd"/>
-      <w:r>
-        <w:t xml:space="preserve"> dopo </w:t>
-      </w:r>
-      <w:proofErr w:type="spellStart"/>
-      <w:r>
-        <w:t>modulus</w:t>
-      </w:r>
-      <w:proofErr w:type="spellEnd"/>
-    </w:p>
-    <w:p>
-      <w:pPr>
-        <w:pStyle w:val="Paragrafoelenco"/>
-        <w:numPr>
-          <w:ilvl w:val="0"/>
-          <w:numId w:val="1"/>
-        </w:numPr>
-      </w:pPr>
-      <w:r>
-        <w:t>Manca tavola encoder 1.1.3</w:t>
-      </w:r>
-    </w:p>
-    <w:p>
-      <w:pPr>
-        <w:pStyle w:val="Paragrafoelenco"/>
-        <w:numPr>
-          <w:ilvl w:val="0"/>
-          <w:numId w:val="1"/>
-        </w:numPr>
-      </w:pPr>
-      <w:r>
-        <w:t xml:space="preserve">Capitolo: </w:t>
-      </w:r>
-      <w:r>
-        <w:t>1.2 sostituire con la parte nuova</w:t>
-      </w:r>
-    </w:p>
-    <w:p>
-      <w:pPr>
-        <w:pStyle w:val="Paragrafoelenco"/>
-        <w:numPr>
-          <w:ilvl w:val="0"/>
-          <w:numId w:val="1"/>
-        </w:numPr>
-      </w:pPr>
-      <w:r>
-        <w:t xml:space="preserve">Capitolo </w:t>
-      </w:r>
-      <w:r>
-        <w:t>2</w:t>
-      </w:r>
-      <w:r>
-        <w:t xml:space="preserve">.1: Definire </w:t>
-      </w:r>
-      <w:proofErr w:type="spellStart"/>
-      <w:r>
-        <w:t>Ke</w:t>
-      </w:r>
-      <w:proofErr w:type="spellEnd"/>
-    </w:p>
-    <w:p>
-      <w:pPr>
-        <w:pStyle w:val="Paragrafoelenco"/>
-        <w:numPr>
-          <w:ilvl w:val="0"/>
-          <w:numId w:val="1"/>
-        </w:numPr>
         <w:rPr>
           <w:lang w:val="en-US"/>
         </w:rPr>
@@ -176,189 +359,25 @@
         <w:rPr>
           <w:lang w:val="en-US"/>
         </w:rPr>
-        <w:t xml:space="preserve"> 2</w:t>
-      </w:r>
-      <w:r>
-        <w:rPr>
-          <w:lang w:val="en-US"/>
-        </w:rPr>
-        <w:t xml:space="preserve">.3: </w:t>
-      </w:r>
-      <w:r>
-        <w:rPr>
-          <w:lang w:val="en-US"/>
-        </w:rPr>
-        <w:t xml:space="preserve">state of the motor </w:t>
-      </w:r>
-      <w:proofErr w:type="spellStart"/>
-      <w:r>
-        <w:rPr>
-          <w:lang w:val="en-US"/>
-        </w:rPr>
-        <w:t>scrivere</w:t>
-      </w:r>
-      <w:proofErr w:type="spellEnd"/>
-      <w:r>
-        <w:rPr>
-          <w:lang w:val="en-US"/>
-        </w:rPr>
-        <w:t xml:space="preserve"> current</w:t>
-      </w:r>
-    </w:p>
-    <w:p>
-      <w:pPr>
-        <w:pStyle w:val="Paragrafoelenco"/>
-        <w:numPr>
-          <w:ilvl w:val="0"/>
-          <w:numId w:val="1"/>
-        </w:numPr>
-        <w:rPr>
-          <w:lang w:val="en-US"/>
-        </w:rPr>
-      </w:pPr>
-      <w:proofErr w:type="spellStart"/>
-      <w:r>
-        <w:rPr>
-          <w:lang w:val="en-US"/>
-        </w:rPr>
-        <w:t>Capitolo</w:t>
-      </w:r>
-      <w:proofErr w:type="spellEnd"/>
-      <w:r>
-        <w:rPr>
-          <w:lang w:val="en-US"/>
-        </w:rPr>
-        <w:t xml:space="preserve"> </w:t>
-      </w:r>
-      <w:r>
-        <w:rPr>
-          <w:lang w:val="en-US"/>
-        </w:rPr>
-        <w:t>3.2</w:t>
-      </w:r>
-      <w:r>
-        <w:rPr>
-          <w:lang w:val="en-US"/>
-        </w:rPr>
-        <w:t>: since the back-</w:t>
-      </w:r>
-      <w:proofErr w:type="spellStart"/>
-      <w:r>
-        <w:rPr>
-          <w:lang w:val="en-US"/>
-        </w:rPr>
-        <w:t>emf</w:t>
-      </w:r>
-      <w:proofErr w:type="spellEnd"/>
-      <w:r>
-        <w:rPr>
-          <w:lang w:val="en-US"/>
-        </w:rPr>
-        <w:t xml:space="preserve"> is </w:t>
-      </w:r>
-      <w:proofErr w:type="spellStart"/>
-      <w:r>
-        <w:rPr>
-          <w:lang w:val="en-US"/>
-        </w:rPr>
-        <w:t>proportinal</w:t>
-      </w:r>
-      <w:proofErr w:type="spellEnd"/>
-      <w:r>
-        <w:rPr>
-          <w:lang w:val="en-US"/>
-        </w:rPr>
-        <w:t xml:space="preserve"> to the </w:t>
-      </w:r>
-      <w:r>
-        <w:rPr>
-          <w:lang w:val="en-US"/>
-        </w:rPr>
-        <w:t>velocity and opposed to motion, it behaves as the damping and it can be represented as gamma*s.</w:t>
-      </w:r>
-    </w:p>
-    <w:p>
-      <w:pPr>
-        <w:pStyle w:val="Paragrafoelenco"/>
-        <w:numPr>
-          <w:ilvl w:val="0"/>
-          <w:numId w:val="1"/>
-        </w:numPr>
-      </w:pPr>
-      <w:r>
-        <w:t>Capitolo 4.1.</w:t>
-      </w:r>
-      <w:r>
-        <w:t xml:space="preserve">2: </w:t>
-      </w:r>
-      <w:proofErr w:type="spellStart"/>
-      <w:r>
-        <w:rPr>
-          <w:rFonts w:ascii="CMR10" w:hAnsi="CMR10"/>
-          <w:color w:val="000000"/>
-          <w:sz w:val="18"/>
-          <w:szCs w:val="18"/>
-        </w:rPr>
-        <w:t>Since</w:t>
-      </w:r>
-      <w:proofErr w:type="spellEnd"/>
-      <w:r>
-        <w:rPr>
-          <w:rFonts w:ascii="CMR10" w:hAnsi="CMR10"/>
-          <w:color w:val="000000"/>
-          <w:sz w:val="18"/>
-          <w:szCs w:val="18"/>
-        </w:rPr>
-        <w:t xml:space="preserve"> </w:t>
-      </w:r>
-      <w:proofErr w:type="spellStart"/>
-      <w:r>
-        <w:rPr>
-          <w:rFonts w:ascii="CMR10" w:hAnsi="CMR10"/>
-          <w:color w:val="000000"/>
-          <w:sz w:val="18"/>
-          <w:szCs w:val="18"/>
-        </w:rPr>
-        <w:t>damping</w:t>
-      </w:r>
-      <w:proofErr w:type="spellEnd"/>
-      <w:r>
-        <w:rPr>
-          <w:rFonts w:ascii="CMR10" w:hAnsi="CMR10"/>
-          <w:color w:val="000000"/>
-          <w:sz w:val="18"/>
-          <w:szCs w:val="18"/>
-        </w:rPr>
-        <w:t xml:space="preserve">… </w:t>
-      </w:r>
-      <w:r>
-        <w:t>Come finisce?</w:t>
-      </w:r>
-    </w:p>
-    <w:p>
-      <w:pPr>
-        <w:pStyle w:val="Paragrafoelenco"/>
-        <w:numPr>
-          <w:ilvl w:val="0"/>
-          <w:numId w:val="1"/>
-        </w:numPr>
-        <w:rPr>
-          <w:lang w:val="en-US"/>
-        </w:rPr>
-      </w:pPr>
-      <w:proofErr w:type="spellStart"/>
-      <w:r>
-        <w:rPr>
-          <w:lang w:val="en-US"/>
-        </w:rPr>
-        <w:t>Capitolo</w:t>
-      </w:r>
-      <w:proofErr w:type="spellEnd"/>
-      <w:r>
-        <w:rPr>
-          <w:lang w:val="en-US"/>
-        </w:rPr>
-        <w:t xml:space="preserve"> 4.1.3: In the table below -&gt; average values </w:t>
+        <w:t xml:space="preserve"> 4.1.3:</w:t>
+      </w:r>
+    </w:p>
+    <w:p>
+      <w:pPr>
+        <w:pStyle w:val="Paragrafoelenco"/>
+        <w:numPr>
+          <w:ilvl w:val="1"/>
+          <w:numId w:val="1"/>
+        </w:numPr>
+        <w:rPr>
+          <w:lang w:val="en-US"/>
+        </w:rPr>
+      </w:pPr>
+      <w:r>
+        <w:rPr>
+          <w:lang w:val="en-US"/>
+        </w:rPr>
+        <w:t xml:space="preserve"> In the table below -&gt; average values </w:t>
       </w:r>
       <w:proofErr w:type="spellStart"/>
       <w:r>
@@ -568,12 +587,18 @@
       </w:pPr>
       <w:r>
         <w:rPr>
-          <w:rFonts w:ascii="CMR10" w:hAnsi="CMR10"/>
-          <w:color w:val="000000"/>
-          <w:sz w:val="18"/>
-          <w:szCs w:val="18"/>
-        </w:rPr>
-        <w:t>Capitolo 4.1.4</w:t>
+          <w:lang w:val="en-US"/>
+        </w:rPr>
+        <w:t>Capitolo</w:t>
+      </w:r>
+      <w:r>
+        <w:rPr>
+          <w:rFonts w:ascii="CMR10" w:hAnsi="CMR10"/>
+          <w:color w:val="000000"/>
+          <w:sz w:val="18"/>
+          <w:szCs w:val="18"/>
+        </w:rPr>
+        <w:t xml:space="preserve"> 4.1.4</w:t>
       </w:r>
       <w:r>
         <w:rPr>
@@ -695,7 +720,25 @@
         <w:rPr>
           <w:lang w:val="en-US"/>
         </w:rPr>
-        <w:t>3: From the experiments,</w:t>
+        <w:t>3:</w:t>
+      </w:r>
+    </w:p>
+    <w:p>
+      <w:pPr>
+        <w:pStyle w:val="Paragrafoelenco"/>
+        <w:numPr>
+          <w:ilvl w:val="1"/>
+          <w:numId w:val="1"/>
+        </w:numPr>
+        <w:rPr>
+          <w:lang w:val="en-US"/>
+        </w:rPr>
+      </w:pPr>
+      <w:r>
+        <w:rPr>
+          <w:lang w:val="en-US"/>
+        </w:rPr>
+        <w:t xml:space="preserve"> From the experiments,</w:t>
       </w:r>
     </w:p>
     <w:p>
@@ -843,7 +886,25 @@
         <w:rPr>
           <w:lang w:val="en-US"/>
         </w:rPr>
-        <w:t xml:space="preserve"> 6.1: </w:t>
+        <w:t xml:space="preserve"> 6.1:</w:t>
+      </w:r>
+    </w:p>
+    <w:p>
+      <w:pPr>
+        <w:pStyle w:val="Paragrafoelenco"/>
+        <w:numPr>
+          <w:ilvl w:val="1"/>
+          <w:numId w:val="1"/>
+        </w:numPr>
+        <w:rPr>
+          <w:lang w:val="en-US"/>
+        </w:rPr>
+      </w:pPr>
+      <w:r>
+        <w:rPr>
+          <w:lang w:val="en-US"/>
+        </w:rPr>
+        <w:t xml:space="preserve"> </w:t>
       </w:r>
       <w:r>
         <w:rPr>
@@ -962,7 +1023,19 @@
         </w:numPr>
       </w:pPr>
       <w:r>
-        <w:t>Capitolo 6.2: Il primo paragrafo sembra contraddire il secondo</w:t>
+        <w:t>Capitolo 6.2:</w:t>
+      </w:r>
+    </w:p>
+    <w:p>
+      <w:pPr>
+        <w:pStyle w:val="Paragrafoelenco"/>
+        <w:numPr>
+          <w:ilvl w:val="1"/>
+          <w:numId w:val="1"/>
+        </w:numPr>
+      </w:pPr>
+      <w:r>
+        <w:t xml:space="preserve"> Il primo paragrafo sembra contraddire il secondo</w:t>
       </w:r>
     </w:p>
     <w:p>
@@ -988,8 +1061,773 @@
         </w:rPr>
         <w:t>|&lt;c,</w:t>
       </w:r>
-      <w:bookmarkStart w:id="0" w:name="_GoBack"/>
-      <w:bookmarkEnd w:id="0"/>
+    </w:p>
+    <w:p>
+      <w:pPr>
+        <w:pStyle w:val="Paragrafoelenco"/>
+        <w:numPr>
+          <w:ilvl w:val="1"/>
+          <w:numId w:val="1"/>
+        </w:numPr>
+      </w:pPr>
+      <w:proofErr w:type="spellStart"/>
+      <w:r>
+        <w:t>Perchè</w:t>
+      </w:r>
+      <w:proofErr w:type="spellEnd"/>
+      <w:r>
+        <w:t xml:space="preserve"> il </w:t>
+      </w:r>
+      <w:proofErr w:type="spellStart"/>
+      <w:r>
+        <w:t>displacement</w:t>
+      </w:r>
+      <w:proofErr w:type="spellEnd"/>
+      <w:r>
+        <w:t xml:space="preserve"> non è una sinusoide?</w:t>
+      </w:r>
+    </w:p>
+    <w:p>
+      <w:pPr>
+        <w:pStyle w:val="Paragrafoelenco"/>
+        <w:numPr>
+          <w:ilvl w:val="1"/>
+          <w:numId w:val="1"/>
+        </w:numPr>
+      </w:pPr>
+      <w:r>
+        <w:t>Margine di tolleranza 1% (specificare che è alfa, se lo è)</w:t>
+      </w:r>
+    </w:p>
+    <w:p>
+      <w:pPr>
+        <w:pStyle w:val="Paragrafoelenco"/>
+        <w:numPr>
+          <w:ilvl w:val="0"/>
+          <w:numId w:val="1"/>
+        </w:numPr>
+      </w:pPr>
+      <w:r>
+        <w:t>Capitolo 6.3:</w:t>
+      </w:r>
+    </w:p>
+    <w:p>
+      <w:pPr>
+        <w:pStyle w:val="Paragrafoelenco"/>
+        <w:numPr>
+          <w:ilvl w:val="1"/>
+          <w:numId w:val="1"/>
+        </w:numPr>
+      </w:pPr>
+      <w:r>
+        <w:t xml:space="preserve"> , dopo cm</w:t>
+      </w:r>
+    </w:p>
+    <w:p>
+      <w:pPr>
+        <w:pStyle w:val="Paragrafoelenco"/>
+        <w:numPr>
+          <w:ilvl w:val="1"/>
+          <w:numId w:val="1"/>
+        </w:numPr>
+      </w:pPr>
+      <w:r>
+        <w:t>Si muove fuori la risoluzione dell’encoder spiegare meglio</w:t>
+      </w:r>
+    </w:p>
+    <w:p>
+      <w:pPr>
+        <w:pStyle w:val="Paragrafoelenco"/>
+        <w:numPr>
+          <w:ilvl w:val="1"/>
+          <w:numId w:val="1"/>
+        </w:numPr>
+      </w:pPr>
+      <w:r>
+        <w:t>Plot g(v</w:t>
+      </w:r>
+      <w:proofErr w:type="gramStart"/>
+      <w:r>
+        <w:t>),v</w:t>
+      </w:r>
+      <w:proofErr w:type="gramEnd"/>
+      <w:r>
+        <w:t xml:space="preserve"> è in realtà plot di corrente??</w:t>
+      </w:r>
+    </w:p>
+    <w:p>
+      <w:pPr>
+        <w:pStyle w:val="Paragrafoelenco"/>
+        <w:numPr>
+          <w:ilvl w:val="0"/>
+          <w:numId w:val="1"/>
+        </w:numPr>
+      </w:pPr>
+      <w:r>
+        <w:t>Capitolo 7:</w:t>
+      </w:r>
+    </w:p>
+    <w:p>
+      <w:pPr>
+        <w:pStyle w:val="Paragrafoelenco"/>
+        <w:numPr>
+          <w:ilvl w:val="1"/>
+          <w:numId w:val="1"/>
+        </w:numPr>
+      </w:pPr>
+      <w:r>
+        <w:t xml:space="preserve"> Il punto 3 (state feedback) è una motivazione non un problema</w:t>
+      </w:r>
+    </w:p>
+    <w:p>
+      <w:pPr>
+        <w:pStyle w:val="Paragrafoelenco"/>
+        <w:numPr>
+          <w:ilvl w:val="1"/>
+          <w:numId w:val="1"/>
+        </w:numPr>
+      </w:pPr>
+      <w:r>
+        <w:t xml:space="preserve">The </w:t>
+      </w:r>
+      <w:proofErr w:type="spellStart"/>
+      <w:r>
+        <w:t>kalman</w:t>
+      </w:r>
+      <w:proofErr w:type="spellEnd"/>
+      <w:r>
+        <w:t xml:space="preserve"> </w:t>
+      </w:r>
+      <w:proofErr w:type="spellStart"/>
+      <w:r>
+        <w:t>filter</w:t>
+      </w:r>
+      <w:proofErr w:type="spellEnd"/>
+      <w:r>
+        <w:t xml:space="preserve"> </w:t>
+      </w:r>
+      <w:proofErr w:type="spellStart"/>
+      <w:r>
+        <w:t>chosen</w:t>
+      </w:r>
+      <w:proofErr w:type="spellEnd"/>
+      <w:r>
+        <w:t>… che vuol dire? (</w:t>
+      </w:r>
+      <w:proofErr w:type="spellStart"/>
+      <w:r>
+        <w:t>is</w:t>
+      </w:r>
+      <w:proofErr w:type="spellEnd"/>
+      <w:r>
+        <w:t xml:space="preserve"> </w:t>
+      </w:r>
+      <w:proofErr w:type="spellStart"/>
+      <w:r>
+        <w:t>chosen</w:t>
+      </w:r>
+      <w:proofErr w:type="spellEnd"/>
+      <w:r>
+        <w:t xml:space="preserve"> L-</w:t>
+      </w:r>
+      <w:proofErr w:type="spellStart"/>
+      <w:r>
+        <w:t>optimally</w:t>
+      </w:r>
+      <w:proofErr w:type="spellEnd"/>
+      <w:r>
+        <w:t>?)</w:t>
+      </w:r>
+    </w:p>
+    <w:p>
+      <w:pPr>
+        <w:pStyle w:val="Paragrafoelenco"/>
+        <w:numPr>
+          <w:ilvl w:val="1"/>
+          <w:numId w:val="1"/>
+        </w:numPr>
+      </w:pPr>
+      <w:proofErr w:type="spellStart"/>
+      <w:r>
+        <w:t>Both</w:t>
+      </w:r>
+      <w:proofErr w:type="spellEnd"/>
+      <w:r>
+        <w:t xml:space="preserve"> ‘</w:t>
+      </w:r>
+      <w:proofErr w:type="spellStart"/>
+      <w:r>
+        <w:t>filters</w:t>
+      </w:r>
+      <w:proofErr w:type="spellEnd"/>
+      <w:r>
+        <w:t xml:space="preserve">’ </w:t>
+      </w:r>
+      <w:proofErr w:type="spellStart"/>
+      <w:r>
+        <w:t>were</w:t>
+      </w:r>
+      <w:proofErr w:type="spellEnd"/>
+      <w:r>
+        <w:t xml:space="preserve"> </w:t>
+      </w:r>
+      <w:proofErr w:type="spellStart"/>
+      <w:r>
+        <w:t>tested</w:t>
+      </w:r>
+      <w:proofErr w:type="spellEnd"/>
+    </w:p>
+    <w:p>
+      <w:pPr>
+        <w:pStyle w:val="Paragrafoelenco"/>
+        <w:numPr>
+          <w:ilvl w:val="1"/>
+          <w:numId w:val="1"/>
+        </w:numPr>
+        <w:rPr>
+          <w:lang w:val="en-US"/>
+        </w:rPr>
+      </w:pPr>
+      <w:r>
+        <w:rPr>
+          <w:lang w:val="en-US"/>
+        </w:rPr>
+        <w:t xml:space="preserve">With the </w:t>
+      </w:r>
+      <w:proofErr w:type="spellStart"/>
+      <w:r>
+        <w:rPr>
+          <w:lang w:val="en-US"/>
+        </w:rPr>
+        <w:t>arduino</w:t>
+      </w:r>
+      <w:proofErr w:type="spellEnd"/>
+      <w:r>
+        <w:rPr>
+          <w:lang w:val="en-US"/>
+        </w:rPr>
+        <w:t xml:space="preserve"> board when the continuous model was used?</w:t>
+      </w:r>
+    </w:p>
+    <w:p>
+      <w:pPr>
+        <w:pStyle w:val="Paragrafoelenco"/>
+        <w:numPr>
+          <w:ilvl w:val="1"/>
+          <w:numId w:val="1"/>
+        </w:numPr>
+      </w:pPr>
+      <w:r>
+        <w:t>Punti 2 e 3 delle stime sono scritti in modo diverso</w:t>
+      </w:r>
+    </w:p>
+    <w:p>
+      <w:pPr>
+        <w:pStyle w:val="Paragrafoelenco"/>
+        <w:numPr>
+          <w:ilvl w:val="1"/>
+          <w:numId w:val="1"/>
+        </w:numPr>
+        <w:rPr>
+          <w:lang w:val="en-US"/>
+        </w:rPr>
+      </w:pPr>
+      <w:r>
+        <w:rPr>
+          <w:lang w:val="en-US"/>
+        </w:rPr>
+        <w:t>Regarding the first test (</w:t>
+      </w:r>
+      <w:proofErr w:type="spellStart"/>
+      <w:r>
+        <w:rPr>
+          <w:lang w:val="en-US"/>
+        </w:rPr>
+        <w:t>senza</w:t>
+      </w:r>
+      <w:proofErr w:type="spellEnd"/>
+      <w:r>
+        <w:rPr>
+          <w:lang w:val="en-US"/>
+        </w:rPr>
+        <w:t xml:space="preserve"> s)</w:t>
+      </w:r>
+    </w:p>
+    <w:p>
+      <w:pPr>
+        <w:pStyle w:val="Paragrafoelenco"/>
+        <w:numPr>
+          <w:ilvl w:val="1"/>
+          <w:numId w:val="1"/>
+        </w:numPr>
+        <w:rPr>
+          <w:lang w:val="en-US"/>
+        </w:rPr>
+      </w:pPr>
+      <w:r>
+        <w:rPr>
+          <w:lang w:val="en-US"/>
+        </w:rPr>
+        <w:lastRenderedPageBreak/>
+        <w:t xml:space="preserve">0.16 (test </w:t>
+      </w:r>
+      <w:proofErr w:type="spellStart"/>
+      <w:r>
+        <w:rPr>
+          <w:lang w:val="en-US"/>
+        </w:rPr>
+        <w:t>numero</w:t>
+      </w:r>
+      <w:proofErr w:type="spellEnd"/>
+      <w:r>
+        <w:rPr>
+          <w:lang w:val="en-US"/>
+        </w:rPr>
+        <w:t xml:space="preserve"> 2), 0.03 (test </w:t>
+      </w:r>
+      <w:proofErr w:type="spellStart"/>
+      <w:r>
+        <w:rPr>
+          <w:lang w:val="en-US"/>
+        </w:rPr>
+        <w:t>numero</w:t>
+      </w:r>
+      <w:proofErr w:type="spellEnd"/>
+      <w:r>
+        <w:rPr>
+          <w:lang w:val="en-US"/>
+        </w:rPr>
+        <w:t xml:space="preserve"> 3)</w:t>
+      </w:r>
+    </w:p>
+    <w:p>
+      <w:pPr>
+        <w:pStyle w:val="Paragrafoelenco"/>
+        <w:numPr>
+          <w:ilvl w:val="0"/>
+          <w:numId w:val="1"/>
+        </w:numPr>
+        <w:rPr>
+          <w:lang w:val="en-US"/>
+        </w:rPr>
+      </w:pPr>
+      <w:proofErr w:type="spellStart"/>
+      <w:r>
+        <w:rPr>
+          <w:lang w:val="en-US"/>
+        </w:rPr>
+        <w:t>Capitolo</w:t>
+      </w:r>
+      <w:proofErr w:type="spellEnd"/>
+      <w:r>
+        <w:rPr>
+          <w:lang w:val="en-US"/>
+        </w:rPr>
+        <w:t xml:space="preserve"> 8.1: </w:t>
+      </w:r>
+      <w:proofErr w:type="spellStart"/>
+      <w:r>
+        <w:rPr>
+          <w:lang w:val="en-US"/>
+        </w:rPr>
+        <w:t>tofro</w:t>
+      </w:r>
+      <w:proofErr w:type="spellEnd"/>
+      <w:r>
+        <w:rPr>
+          <w:lang w:val="en-US"/>
+        </w:rPr>
+        <w:t>??</w:t>
+      </w:r>
+    </w:p>
+    <w:p>
+      <w:pPr>
+        <w:pStyle w:val="Paragrafoelenco"/>
+        <w:numPr>
+          <w:ilvl w:val="0"/>
+          <w:numId w:val="1"/>
+        </w:numPr>
+        <w:rPr>
+          <w:lang w:val="en-US"/>
+        </w:rPr>
+      </w:pPr>
+      <w:proofErr w:type="spellStart"/>
+      <w:r>
+        <w:rPr>
+          <w:lang w:val="en-US"/>
+        </w:rPr>
+        <w:t>Capitolo</w:t>
+      </w:r>
+      <w:proofErr w:type="spellEnd"/>
+      <w:r>
+        <w:rPr>
+          <w:lang w:val="en-US"/>
+        </w:rPr>
+        <w:t xml:space="preserve"> 8.2:</w:t>
+      </w:r>
+    </w:p>
+    <w:p>
+      <w:pPr>
+        <w:pStyle w:val="Paragrafoelenco"/>
+        <w:numPr>
+          <w:ilvl w:val="1"/>
+          <w:numId w:val="1"/>
+        </w:numPr>
+        <w:rPr>
+          <w:lang w:val="en-US"/>
+        </w:rPr>
+      </w:pPr>
+      <w:r>
+        <w:rPr>
+          <w:lang w:val="en-US"/>
+        </w:rPr>
+        <w:t xml:space="preserve"> prima </w:t>
+      </w:r>
+      <w:proofErr w:type="spellStart"/>
+      <w:r>
+        <w:rPr>
+          <w:lang w:val="en-US"/>
+        </w:rPr>
+        <w:t>frase</w:t>
+      </w:r>
+      <w:proofErr w:type="spellEnd"/>
+      <w:r>
+        <w:rPr>
+          <w:lang w:val="en-US"/>
+        </w:rPr>
+        <w:t xml:space="preserve"> </w:t>
+      </w:r>
+      <w:proofErr w:type="spellStart"/>
+      <w:r>
+        <w:rPr>
+          <w:lang w:val="en-US"/>
+        </w:rPr>
+        <w:t>scritta</w:t>
+      </w:r>
+      <w:proofErr w:type="spellEnd"/>
+      <w:r>
+        <w:rPr>
+          <w:lang w:val="en-US"/>
+        </w:rPr>
+        <w:t xml:space="preserve"> male</w:t>
+      </w:r>
+    </w:p>
+    <w:p>
+      <w:pPr>
+        <w:pStyle w:val="Paragrafoelenco"/>
+        <w:numPr>
+          <w:ilvl w:val="1"/>
+          <w:numId w:val="1"/>
+        </w:numPr>
+        <w:rPr>
+          <w:lang w:val="en-US"/>
+        </w:rPr>
+      </w:pPr>
+      <w:r>
+        <w:rPr>
+          <w:lang w:val="en-US"/>
+        </w:rPr>
+        <w:t>Although (</w:t>
+      </w:r>
+      <w:proofErr w:type="spellStart"/>
+      <w:r>
+        <w:rPr>
+          <w:lang w:val="en-US"/>
+        </w:rPr>
+        <w:t>invece</w:t>
+      </w:r>
+      <w:proofErr w:type="spellEnd"/>
+      <w:r>
+        <w:rPr>
+          <w:lang w:val="en-US"/>
+        </w:rPr>
+        <w:t xml:space="preserve"> di though)</w:t>
+      </w:r>
+    </w:p>
+    <w:p>
+      <w:pPr>
+        <w:pStyle w:val="Paragrafoelenco"/>
+        <w:numPr>
+          <w:ilvl w:val="1"/>
+          <w:numId w:val="1"/>
+        </w:numPr>
+        <w:rPr>
+          <w:lang w:val="en-US"/>
+        </w:rPr>
+      </w:pPr>
+      <w:r>
+        <w:rPr>
+          <w:lang w:val="en-US"/>
+        </w:rPr>
+        <w:t xml:space="preserve">Figure 8.6: </w:t>
+      </w:r>
+      <w:proofErr w:type="spellStart"/>
+      <w:r>
+        <w:rPr>
+          <w:lang w:val="en-US"/>
+        </w:rPr>
+        <w:t>descrizione</w:t>
+      </w:r>
+      <w:proofErr w:type="spellEnd"/>
+      <w:r>
+        <w:rPr>
+          <w:lang w:val="en-US"/>
+        </w:rPr>
+        <w:t xml:space="preserve"> </w:t>
+      </w:r>
+      <w:proofErr w:type="spellStart"/>
+      <w:r>
+        <w:rPr>
+          <w:lang w:val="en-US"/>
+        </w:rPr>
+        <w:t>sbagliata</w:t>
+      </w:r>
+      <w:proofErr w:type="spellEnd"/>
+    </w:p>
+    <w:p>
+      <w:pPr>
+        <w:pStyle w:val="Paragrafoelenco"/>
+        <w:numPr>
+          <w:ilvl w:val="1"/>
+          <w:numId w:val="1"/>
+        </w:numPr>
+        <w:rPr>
+          <w:lang w:val="en-US"/>
+        </w:rPr>
+      </w:pPr>
+      <w:proofErr w:type="spellStart"/>
+      <w:r>
+        <w:rPr>
+          <w:lang w:val="en-US"/>
+        </w:rPr>
+        <w:t>Figura</w:t>
+      </w:r>
+      <w:proofErr w:type="spellEnd"/>
+      <w:r>
+        <w:rPr>
+          <w:lang w:val="en-US"/>
+        </w:rPr>
+        <w:t xml:space="preserve"> 8.7: </w:t>
+      </w:r>
+      <w:proofErr w:type="spellStart"/>
+      <w:r>
+        <w:rPr>
+          <w:lang w:val="en-US"/>
+        </w:rPr>
+        <w:t>che</w:t>
+      </w:r>
+      <w:proofErr w:type="spellEnd"/>
+      <w:r>
+        <w:rPr>
+          <w:lang w:val="en-US"/>
+        </w:rPr>
+        <w:t xml:space="preserve"> </w:t>
+      </w:r>
+      <w:proofErr w:type="spellStart"/>
+      <w:r>
+        <w:rPr>
+          <w:lang w:val="en-US"/>
+        </w:rPr>
+        <w:t>c’entra</w:t>
+      </w:r>
+      <w:proofErr w:type="spellEnd"/>
+      <w:r>
+        <w:rPr>
+          <w:lang w:val="en-US"/>
+        </w:rPr>
+        <w:t xml:space="preserve"> LQG???</w:t>
+      </w:r>
+    </w:p>
+    <w:p>
+      <w:pPr>
+        <w:pStyle w:val="Paragrafoelenco"/>
+        <w:numPr>
+          <w:ilvl w:val="0"/>
+          <w:numId w:val="1"/>
+        </w:numPr>
+      </w:pPr>
+      <w:r>
+        <w:t>Capitolo 8.3:</w:t>
+      </w:r>
+    </w:p>
+    <w:p>
+      <w:pPr>
+        <w:pStyle w:val="Paragrafoelenco"/>
+        <w:numPr>
+          <w:ilvl w:val="1"/>
+          <w:numId w:val="1"/>
+        </w:numPr>
+      </w:pPr>
+      <w:r>
+        <w:t xml:space="preserve"> </w:t>
+      </w:r>
+      <w:proofErr w:type="spellStart"/>
+      <w:r>
+        <w:t>us</w:t>
+      </w:r>
+      <w:proofErr w:type="spellEnd"/>
+      <w:r>
+        <w:t xml:space="preserve"> to work in the </w:t>
+      </w:r>
+      <w:proofErr w:type="spellStart"/>
+      <w:r>
+        <w:t>range</w:t>
+      </w:r>
+      <w:proofErr w:type="spellEnd"/>
+      <w:r>
+        <w:t xml:space="preserve"> of +-5A (non Volt</w:t>
+      </w:r>
+      <w:r>
+        <w:t>; o</w:t>
+      </w:r>
+      <w:r>
+        <w:t>ppure se volevi dire control input +- 10V</w:t>
+      </w:r>
+      <w:r>
+        <w:t xml:space="preserve"> anche se poi no</w:t>
+      </w:r>
+      <w:r>
+        <w:t>n caga più il control input in o</w:t>
+      </w:r>
+      <w:r>
+        <w:t>gni caso se la corrente satura</w:t>
+      </w:r>
+      <w:r>
+        <w:t>)</w:t>
+      </w:r>
+    </w:p>
+    <w:p>
+      <w:pPr>
+        <w:pStyle w:val="Paragrafoelenco"/>
+        <w:numPr>
+          <w:ilvl w:val="1"/>
+          <w:numId w:val="1"/>
+        </w:numPr>
+      </w:pPr>
+      <w:r>
+        <w:t>Manca la figura con il terzo ordine</w:t>
+      </w:r>
+    </w:p>
+    <w:p>
+      <w:pPr>
+        <w:pStyle w:val="Paragrafoelenco"/>
+        <w:numPr>
+          <w:ilvl w:val="0"/>
+          <w:numId w:val="1"/>
+        </w:numPr>
+      </w:pPr>
+      <w:proofErr w:type="spellStart"/>
+      <w:r>
+        <w:t>Captiolo</w:t>
+      </w:r>
+      <w:proofErr w:type="spellEnd"/>
+      <w:r>
+        <w:t xml:space="preserve"> 8.4: </w:t>
+      </w:r>
+    </w:p>
+    <w:p>
+      <w:pPr>
+        <w:pStyle w:val="Paragrafoelenco"/>
+        <w:numPr>
+          <w:ilvl w:val="1"/>
+          <w:numId w:val="1"/>
+        </w:numPr>
+      </w:pPr>
+      <w:r>
+        <w:t>Equazione 8.3: mancano le parentesi</w:t>
+      </w:r>
+    </w:p>
+    <w:p>
+      <w:pPr>
+        <w:pStyle w:val="Paragrafoelenco"/>
+        <w:numPr>
+          <w:ilvl w:val="1"/>
+          <w:numId w:val="1"/>
+        </w:numPr>
+      </w:pPr>
+      <w:r>
+        <w:t xml:space="preserve">A-BK: il K è </w:t>
+      </w:r>
+      <w:proofErr w:type="spellStart"/>
+      <w:r>
+        <w:t>Kx</w:t>
+      </w:r>
+      <w:proofErr w:type="spellEnd"/>
+      <w:r>
+        <w:t>?</w:t>
+      </w:r>
+    </w:p>
+    <w:p>
+      <w:pPr>
+        <w:pStyle w:val="Paragrafoelenco"/>
+        <w:numPr>
+          <w:ilvl w:val="0"/>
+          <w:numId w:val="1"/>
+        </w:numPr>
+      </w:pPr>
+      <w:r>
+        <w:t xml:space="preserve">Capitolo 9.2: </w:t>
+      </w:r>
+    </w:p>
+    <w:p>
+      <w:pPr>
+        <w:pStyle w:val="Paragrafoelenco"/>
+        <w:numPr>
+          <w:ilvl w:val="1"/>
+          <w:numId w:val="1"/>
+        </w:numPr>
+      </w:pPr>
+      <w:r>
+        <w:t xml:space="preserve">The </w:t>
+      </w:r>
+      <w:proofErr w:type="spellStart"/>
+      <w:r>
+        <w:t>critical</w:t>
+      </w:r>
+      <w:proofErr w:type="spellEnd"/>
+      <w:r>
+        <w:t xml:space="preserve"> </w:t>
+      </w:r>
+      <w:proofErr w:type="spellStart"/>
+      <w:r>
+        <w:t>aspect</w:t>
+      </w:r>
+      <w:proofErr w:type="spellEnd"/>
+      <w:r>
+        <w:t>… manca un verbo</w:t>
+      </w:r>
+    </w:p>
+    <w:p>
+      <w:pPr>
+        <w:pStyle w:val="Paragrafoelenco"/>
+        <w:numPr>
+          <w:ilvl w:val="1"/>
+          <w:numId w:val="1"/>
+        </w:numPr>
+        <w:rPr>
+          <w:lang w:val="en-US"/>
+        </w:rPr>
+      </w:pPr>
+      <w:r>
+        <w:rPr>
+          <w:lang w:val="en-US"/>
+        </w:rPr>
+        <w:t>Both carts dynamics (</w:t>
+      </w:r>
+      <w:proofErr w:type="spellStart"/>
+      <w:r>
+        <w:rPr>
+          <w:lang w:val="en-US"/>
+        </w:rPr>
+        <w:t>non cart</w:t>
+      </w:r>
+      <w:proofErr w:type="spellEnd"/>
+      <w:r>
+        <w:rPr>
+          <w:lang w:val="en-US"/>
+        </w:rPr>
+        <w:t>)</w:t>
+      </w:r>
     </w:p>
     <w:p>
       <w:pPr>
@@ -1021,6 +1859,9 @@
       </w:pPr>
       <w:r>
         <w:t>Vecchia formattazione</w:t>
+      </w:r>
+      <w:r>
+        <w:t xml:space="preserve"> (parti non più ritrovate)</w:t>
       </w:r>
     </w:p>
     <w:p>
@@ -1329,6 +2170,253 @@
           <w:lang w:val="en-US"/>
         </w:rPr>
         <w:t xml:space="preserve"> L in henry non in Farad</w:t>
+      </w:r>
+    </w:p>
+    <w:p>
+      <w:pPr>
+        <w:rPr>
+          <w:lang w:val="en-US"/>
+        </w:rPr>
+      </w:pPr>
+    </w:p>
+    <w:p>
+      <w:pPr>
+        <w:rPr>
+          <w:lang w:val="en-US"/>
+        </w:rPr>
+      </w:pPr>
+    </w:p>
+    <w:p>
+      <w:pPr>
+        <w:rPr>
+          <w:lang w:val="en-US"/>
+        </w:rPr>
+      </w:pPr>
+      <w:r>
+        <w:rPr>
+          <w:rFonts w:ascii="CMTI10" w:hAnsi="CMTI10"/>
+          <w:i/>
+          <w:iCs/>
+          <w:color w:val="000000"/>
+          <w:sz w:val="18"/>
+          <w:szCs w:val="18"/>
+          <w:lang w:val="en-US"/>
+        </w:rPr>
+        <w:t>A</w:t>
+      </w:r>
+      <w:r>
+        <w:rPr>
+          <w:rFonts w:ascii="CMTI10" w:hAnsi="CMTI10"/>
+          <w:i/>
+          <w:iCs/>
+          <w:color w:val="000000"/>
+          <w:sz w:val="18"/>
+          <w:szCs w:val="18"/>
+          <w:lang w:val="en-US"/>
+        </w:rPr>
+        <w:t>l</w:t>
+      </w:r>
+      <w:bookmarkStart w:id="0" w:name="_GoBack"/>
+      <w:bookmarkEnd w:id="0"/>
+      <w:r>
+        <w:rPr>
+          <w:rFonts w:ascii="CMTI10" w:hAnsi="CMTI10"/>
+          <w:i/>
+          <w:iCs/>
+          <w:color w:val="000000"/>
+          <w:sz w:val="18"/>
+          <w:szCs w:val="18"/>
+          <w:lang w:val="en-US"/>
+        </w:rPr>
+        <w:t xml:space="preserve">berto </w:t>
+      </w:r>
+      <w:proofErr w:type="spellStart"/>
+      <w:r>
+        <w:rPr>
+          <w:rFonts w:ascii="CMTI10" w:hAnsi="CMTI10"/>
+          <w:i/>
+          <w:iCs/>
+          <w:color w:val="000000"/>
+          <w:sz w:val="18"/>
+          <w:szCs w:val="18"/>
+          <w:lang w:val="en-US"/>
+        </w:rPr>
+        <w:t>Ficicchia</w:t>
+      </w:r>
+      <w:proofErr w:type="spellEnd"/>
+      <w:r>
+        <w:rPr>
+          <w:rFonts w:ascii="CMR10" w:hAnsi="CMR10"/>
+          <w:color w:val="000000"/>
+          <w:sz w:val="18"/>
+          <w:szCs w:val="18"/>
+          <w:lang w:val="en-US"/>
+        </w:rPr>
+        <w:t>: BSc</w:t>
+      </w:r>
+      <w:r>
+        <w:rPr>
+          <w:rFonts w:ascii="CMR10" w:hAnsi="CMR10"/>
+          <w:color w:val="000000"/>
+          <w:sz w:val="18"/>
+          <w:szCs w:val="18"/>
+          <w:lang w:val="en-US"/>
+        </w:rPr>
+        <w:t xml:space="preserve"> degree in </w:t>
+      </w:r>
+      <w:r>
+        <w:rPr>
+          <w:rFonts w:ascii="CMR10" w:hAnsi="CMR10"/>
+          <w:color w:val="000000"/>
+          <w:sz w:val="18"/>
+          <w:szCs w:val="18"/>
+          <w:lang w:val="en-US"/>
+        </w:rPr>
+        <w:t>Electronic</w:t>
+      </w:r>
+      <w:r>
+        <w:rPr>
+          <w:rFonts w:ascii="CMR10" w:hAnsi="CMR10"/>
+          <w:color w:val="000000"/>
+          <w:sz w:val="18"/>
+          <w:szCs w:val="18"/>
+          <w:lang w:val="en-US"/>
+        </w:rPr>
+        <w:t>s</w:t>
+      </w:r>
+      <w:r>
+        <w:rPr>
+          <w:rFonts w:ascii="CMR10" w:hAnsi="CMR10"/>
+          <w:color w:val="000000"/>
+          <w:sz w:val="18"/>
+          <w:szCs w:val="18"/>
+          <w:lang w:val="en-US"/>
+        </w:rPr>
+        <w:t xml:space="preserve"> Engineering, enrolled at the </w:t>
+      </w:r>
+      <w:proofErr w:type="spellStart"/>
+      <w:r>
+        <w:rPr>
+          <w:rFonts w:ascii="CMR10" w:hAnsi="CMR10"/>
+          <w:color w:val="000000"/>
+          <w:sz w:val="18"/>
+          <w:szCs w:val="18"/>
+          <w:lang w:val="en-US"/>
+        </w:rPr>
+        <w:t>M.Sci</w:t>
+      </w:r>
+      <w:proofErr w:type="spellEnd"/>
+      <w:r>
+        <w:rPr>
+          <w:rFonts w:ascii="CMR10" w:hAnsi="CMR10"/>
+          <w:color w:val="000000"/>
+          <w:sz w:val="18"/>
+          <w:szCs w:val="18"/>
+          <w:lang w:val="en-US"/>
+        </w:rPr>
+        <w:t xml:space="preserve">. degree </w:t>
+      </w:r>
+      <w:r>
+        <w:rPr>
+          <w:rFonts w:ascii="CMR10" w:hAnsi="CMR10"/>
+          <w:color w:val="000000"/>
+          <w:sz w:val="18"/>
+          <w:szCs w:val="18"/>
+          <w:lang w:val="en-US"/>
+        </w:rPr>
+        <w:t xml:space="preserve">in </w:t>
+      </w:r>
+      <w:r>
+        <w:rPr>
+          <w:rFonts w:ascii="CMR10" w:hAnsi="CMR10"/>
+          <w:color w:val="000000"/>
+          <w:sz w:val="18"/>
+          <w:szCs w:val="18"/>
+          <w:lang w:val="en-US"/>
+        </w:rPr>
+        <w:t>Automation and</w:t>
+      </w:r>
+      <w:r>
+        <w:rPr>
+          <w:rFonts w:ascii="CMR10" w:hAnsi="CMR10"/>
+          <w:color w:val="000000"/>
+          <w:sz w:val="18"/>
+          <w:szCs w:val="18"/>
+          <w:lang w:val="en-US"/>
+        </w:rPr>
+        <w:t xml:space="preserve"> </w:t>
+      </w:r>
+      <w:r>
+        <w:rPr>
+          <w:rFonts w:ascii="CMR10" w:hAnsi="CMR10"/>
+          <w:color w:val="000000"/>
+          <w:sz w:val="18"/>
+          <w:szCs w:val="18"/>
+          <w:lang w:val="en-US"/>
+        </w:rPr>
+        <w:t xml:space="preserve">Control Engineering at </w:t>
+      </w:r>
+      <w:proofErr w:type="spellStart"/>
+      <w:r>
+        <w:rPr>
+          <w:rFonts w:ascii="CMR10" w:hAnsi="CMR10"/>
+          <w:color w:val="000000"/>
+          <w:sz w:val="18"/>
+          <w:szCs w:val="18"/>
+          <w:lang w:val="en-US"/>
+        </w:rPr>
+        <w:t>Politecnico</w:t>
+      </w:r>
+      <w:proofErr w:type="spellEnd"/>
+      <w:r>
+        <w:rPr>
+          <w:rFonts w:ascii="CMR10" w:hAnsi="CMR10"/>
+          <w:color w:val="000000"/>
+          <w:sz w:val="18"/>
+          <w:szCs w:val="18"/>
+          <w:lang w:val="en-US"/>
+        </w:rPr>
+        <w:t xml:space="preserve"> di Milano. </w:t>
+      </w:r>
+      <w:r>
+        <w:rPr>
+          <w:rFonts w:ascii="CMR10" w:hAnsi="CMR10"/>
+          <w:color w:val="000000"/>
+          <w:sz w:val="18"/>
+          <w:szCs w:val="18"/>
+          <w:lang w:val="en-US"/>
+        </w:rPr>
+        <w:t>H</w:t>
+      </w:r>
+      <w:r>
+        <w:rPr>
+          <w:rFonts w:ascii="CMR10" w:hAnsi="CMR10"/>
+          <w:color w:val="000000"/>
+          <w:sz w:val="18"/>
+          <w:szCs w:val="18"/>
+          <w:lang w:val="en-US"/>
+        </w:rPr>
+        <w:t xml:space="preserve">is thesis will focus on </w:t>
+      </w:r>
+      <w:r>
+        <w:rPr>
+          <w:rFonts w:ascii="CMR10" w:hAnsi="CMR10"/>
+          <w:color w:val="000000"/>
+          <w:sz w:val="18"/>
+          <w:szCs w:val="18"/>
+          <w:lang w:val="en-US"/>
+        </w:rPr>
+        <w:t>Stochastic Model Predictive Control, comparing analytical and scenario approaches</w:t>
+      </w:r>
+      <w:r>
+        <w:rPr>
+          <w:rFonts w:ascii="CMR10" w:hAnsi="CMR10"/>
+          <w:color w:val="000000"/>
+          <w:sz w:val="18"/>
+          <w:szCs w:val="18"/>
+          <w:lang w:val="en-US"/>
+        </w:rPr>
+        <w:t>.</w:t>
       </w:r>
     </w:p>
     <w:sectPr>

</xml_diff>